<commit_message>
Update material for the period 2021-1
</commit_message>
<xml_diff>
--- a/009_homework3_format.docx
+++ b/009_homework3_format.docx
@@ -234,15 +234,14 @@
         </w:p>
       </w:sdtContent>
     </w:sdt>
+    <w:bookmarkStart w:id="21" w:name="exports-and-imports"/>
     <w:p>
       <w:pPr>
         <w:pStyle w:val="Heading1"/>
       </w:pPr>
-      <w:bookmarkStart w:id="20" w:name="exports-and-imports"/>
       <w:r>
         <w:t xml:space="preserve">Exports and imports</w:t>
       </w:r>
-      <w:bookmarkEnd w:id="20"/>
     </w:p>
     <w:p>
       <w:pPr>
@@ -263,7 +262,7 @@
       <w:r>
         <w:t xml:space="preserve">&lt;</w:t>
       </w:r>
-      <w:hyperlink r:id="rId21">
+      <w:hyperlink r:id="rId20">
         <w:r>
           <w:rPr>
             <w:rStyle w:val="Hyperlink"/>
@@ -1346,15 +1345,15 @@
         <w:t xml:space="preserve">(3.5 points)</w:t>
       </w:r>
     </w:p>
+    <w:bookmarkEnd w:id="21"/>
+    <w:bookmarkStart w:id="23" w:name="can-imports-or-exports-exceed-gdp"/>
     <w:p>
       <w:pPr>
         <w:pStyle w:val="Heading1"/>
       </w:pPr>
-      <w:bookmarkStart w:id="22" w:name="can-imports-or-exports-exceed-gdp"/>
       <w:r>
         <w:t xml:space="preserve">Can imports or exports exceed GDP?</w:t>
       </w:r>
-      <w:bookmarkEnd w:id="22"/>
     </w:p>
     <w:p>
       <w:pPr>
@@ -1468,7 +1467,7 @@
       <w:r>
         <w:t xml:space="preserve"> </w:t>
       </w:r>
-      <w:hyperlink r:id="rId23">
+      <w:hyperlink r:id="rId22">
         <w:r>
           <w:rPr>
             <w:rStyle w:val="Hyperlink"/>
@@ -1481,15 +1480,15 @@
         <w:t xml:space="preserve">).</w:t>
       </w:r>
     </w:p>
+    <w:bookmarkEnd w:id="23"/>
+    <w:bookmarkStart w:id="25" w:name="nominal-exchange-rate"/>
     <w:p>
       <w:pPr>
         <w:pStyle w:val="Heading1"/>
       </w:pPr>
-      <w:bookmarkStart w:id="24" w:name="nominal-exchange-rate"/>
       <w:r>
         <w:t xml:space="preserve">Nominal exchange rate</w:t>
       </w:r>
-      <w:bookmarkEnd w:id="24"/>
     </w:p>
     <w:p>
       <w:pPr>
@@ -1507,7 +1506,7 @@
       <w:pPr>
         <w:pStyle w:val="FirstParagraph"/>
       </w:pPr>
-      <w:hyperlink r:id="rId25">
+      <w:hyperlink r:id="rId24">
         <w:r>
           <w:rPr>
             <w:rStyle w:val="Hyperlink"/>
@@ -1520,7 +1519,7 @@
         <w:t xml:space="preserve"> </w:t>
       </w:r>
       <w:r>
-        <w:t xml:space="preserve">&gt; Estadísticas &gt; Tasas de cambio, sector externo y derivados &gt; 1. Tasas de cambio &gt; Tasa Representativa del Mercado (TRM - Peso por dólar) &gt; Descargar y consultar: Serie histórica completa (desde 27/11/1991)</w:t>
+        <w:t xml:space="preserve">&gt; Estadísticas &gt; ¡NUEVO! Estadísticas Banrep &gt; Tasas de cambio y sector externo &gt; Tasas de cambio nominales &gt; Tasa Representativa del Mercado (TRM) &gt; Diaria &gt; DESCARGAR &gt; Descargar datos en Excel</w:t>
       </w:r>
     </w:p>
     <w:p>
@@ -1559,15 +1558,15 @@
         <w:t xml:space="preserve">(3.5 points)</w:t>
       </w:r>
     </w:p>
+    <w:bookmarkEnd w:id="25"/>
+    <w:bookmarkStart w:id="28" w:name="real-exchange-rate"/>
     <w:p>
       <w:pPr>
         <w:pStyle w:val="Heading1"/>
       </w:pPr>
-      <w:bookmarkStart w:id="26" w:name="real-exchange-rate"/>
       <w:r>
         <w:t xml:space="preserve">Real exchange rate</w:t>
       </w:r>
-      <w:bookmarkEnd w:id="26"/>
     </w:p>
     <w:p>
       <w:pPr>
@@ -1656,10 +1655,10 @@
         <w:rPr>
           <w:rStyle w:val="FootnoteReference"/>
         </w:rPr>
-        <w:footnoteReference w:id="27"/>
-      </w:r>
-      <w:r>
-        <w:t xml:space="preserve">, and data from point 5 about the</w:t>
+        <w:footnoteReference w:id="26"/>
+      </w:r>
+      <w:r>
+        <w:t xml:space="preserve">, and data from point 6 about the</w:t>
       </w:r>
       <w:r>
         <w:t xml:space="preserve"> </w:t>
@@ -1693,7 +1692,7 @@
       <w:tblPr>
         <w:tblStyle w:val="Table"/>
         <w:tblW w:type="pct" w:w="0.0"/>
-        <w:tblLook w:firstRow="1"/>
+        <w:tblLook w:firstRow="1" w:lastRow="0" w:firstColumn="0" w:lastColumn="0" w:noHBand="0" w:noVBand="0"/>
       </w:tblPr>
       <w:tblGrid/>
       <w:tr>
@@ -2732,6 +2731,41 @@
           </w:p>
         </w:tc>
       </w:tr>
+      <w:tr>
+        <w:tc>
+          <w:p>
+            <w:pPr>
+              <w:pStyle w:val="Compact"/>
+              <w:jc w:val="left"/>
+            </w:pPr>
+            <w:r>
+              <w:t xml:space="preserve">2021-01-01</w:t>
+            </w:r>
+          </w:p>
+        </w:tc>
+        <w:tc>
+          <w:p>
+            <w:pPr>
+              <w:pStyle w:val="Compact"/>
+              <w:jc w:val="left"/>
+            </w:pPr>
+            <w:r>
+              <w:t xml:space="preserve">12950</w:t>
+            </w:r>
+          </w:p>
+        </w:tc>
+        <w:tc>
+          <w:p>
+            <w:pPr>
+              <w:pStyle w:val="Compact"/>
+              <w:jc w:val="left"/>
+            </w:pPr>
+            <w:r>
+              <w:t xml:space="preserve">5.660000</w:t>
+            </w:r>
+          </w:p>
+        </w:tc>
+      </w:tr>
     </w:tbl>
     <w:p>
       <w:pPr>
@@ -2742,7 +2776,7 @@
         <w:pStyle w:val="Compact"/>
       </w:pPr>
       <w:r>
-        <w:t xml:space="preserve">Maket a plot of the</w:t>
+        <w:t xml:space="preserve">Make a plot of the</w:t>
       </w:r>
       <w:r>
         <w:t xml:space="preserve"> </w:t>
@@ -2757,7 +2791,7 @@
         <w:t xml:space="preserve"> </w:t>
       </w:r>
       <w:r>
-        <w:t xml:space="preserve">using the information you found in point 6 where the x-axis corresponds to the dates of the table above and y-axis corresponds to the value of the</w:t>
+        <w:t xml:space="preserve">using the information you found in point 7 where the x-axis corresponds to the dates of the table above and y-axis corresponds to the value of the</w:t>
       </w:r>
       <w:r>
         <w:t xml:space="preserve"> </w:t>
@@ -2781,15 +2815,15 @@
         <w:t xml:space="preserve">(3.5 points)</w:t>
       </w:r>
     </w:p>
+    <w:bookmarkEnd w:id="28"/>
+    <w:bookmarkStart w:id="29" w:name="uncovered-interes-parity-relation"/>
     <w:p>
       <w:pPr>
         <w:pStyle w:val="Heading1"/>
       </w:pPr>
-      <w:bookmarkStart w:id="29" w:name="uncovered-interes-parity-relation"/>
       <w:r>
         <w:t xml:space="preserve">Uncovered interes parity relation</w:t>
       </w:r>
-      <w:bookmarkEnd w:id="29"/>
     </w:p>
     <w:p>
       <w:pPr>
@@ -2993,7 +3027,7 @@
       <w:r>
         <w:t xml:space="preserve"> </w:t>
       </w:r>
-      <w:hyperlink r:id="rId23">
+      <w:hyperlink r:id="rId22">
         <w:r>
           <w:rPr>
             <w:rStyle w:val="Hyperlink"/>
@@ -3113,15 +3147,15 @@
         <w:t xml:space="preserve">(3.5 points)</w:t>
       </w:r>
     </w:p>
+    <w:bookmarkEnd w:id="29"/>
+    <w:bookmarkStart w:id="30" w:name="exercise-8"/>
     <w:p>
       <w:pPr>
         <w:pStyle w:val="Heading1"/>
       </w:pPr>
-      <w:bookmarkStart w:id="30" w:name="exercise-8"/>
       <w:r>
         <w:t xml:space="preserve">Exercise 8</w:t>
       </w:r>
-      <w:bookmarkEnd w:id="30"/>
     </w:p>
     <w:p>
       <w:pPr>
@@ -4700,6 +4734,7 @@
         <w:t xml:space="preserve">(4.5 points)</w:t>
       </w:r>
     </w:p>
+    <w:bookmarkEnd w:id="30"/>
     <w:sectPr/>
   </w:body>
 </w:document>
@@ -4725,7 +4760,7 @@
       </w:r>
     </w:p>
   </w:footnote>
-  <w:footnote w:id="27">
+  <w:footnote w:id="26">
     <w:p>
       <w:pPr>
         <w:pStyle w:val="FootnoteText"/>
@@ -4745,7 +4780,7 @@
       <w:r>
         <w:t xml:space="preserve"> </w:t>
       </w:r>
-      <w:hyperlink r:id="rId28">
+      <w:hyperlink r:id="rId27">
         <w:r>
           <w:rPr>
             <w:rStyle w:val="Hyperlink"/>
@@ -6683,6 +6718,10 @@
       <w:rFonts w:ascii="Consolas" w:hAnsi="Consolas"/>
       <w:sz w:val="22"/>
     </w:rPr>
+  </w:style>
+  <w:style w:type="character" w:customStyle="1" w:styleId="SectionNumber">
+    <w:name w:val="Section Number"/>
+    <w:basedOn w:val="BodyTextChar"/>
   </w:style>
   <w:style w:type="character" w:styleId="FootnoteReference">
     <w:name w:val="Footnote Reference"/>

</xml_diff>